<commit_message>
Corrected some errors in cluster assignment and calculation
</commit_message>
<xml_diff>
--- a/Tables/Proportions_Ecotypes.docx
+++ b/Tables/Proportions_Ecotypes.docx
@@ -7,7 +7,7 @@
         <w:pStyle w:val="TableCaption"/>
       </w:pPr>
       <w:r>
-        <w:t xml:space="preserve">Prportions of ecotypes per sampling area</w:t>
+        <w:t xml:space="preserve">Proportions of ecotypes per sampling area</w:t>
       </w:r>
     </w:p>
     <w:tbl xmlns:a="http://schemas.openxmlformats.org/drawingml/2006/main" xmlns:pic="http://schemas.openxmlformats.org/drawingml/2006/picture">
@@ -243,6 +243,50 @@
             </w:r>
           </w:p>
         </w:tc>
+        <w:tc>
+          <w:tcPr>
+            <w:tcBorders>
+              <w:bottom w:val="single" w:sz="16" w:space="0" w:color="666666"/>
+              <w:top w:val="single" w:sz="16" w:space="0" w:color="666666"/>
+              <w:left w:val="none" w:sz="0" w:space="0" w:color="000000"/>
+              <w:right w:val="none" w:sz="0" w:space="0" w:color="000000"/>
+            </w:tcBorders>
+            <w:shd w:val="clear" w:color="auto" w:fill="FFFFFF"/>
+            <w:tcMar>
+              <w:top w:w="0" w:type="dxa"/>
+              <w:bottom w:w="0" w:type="dxa"/>
+              <w:left w:w="0" w:type="dxa"/>
+              <w:right w:w="0" w:type="dxa"/>
+            </w:tcMar>
+            <w:vAlign w:val="center"/>
+          </w:tcPr>
+          <w:p>
+            <w:pPr>
+              <w:jc w:val="left"/>
+              <w:keepNext/>
+              <w:pBdr>
+                <w:bottom w:val="none" w:sz="0" w:space="0" w:color="000000"/>
+                <w:top w:val="none" w:sz="0" w:space="0" w:color="000000"/>
+                <w:left w:val="none" w:sz="0" w:space="0" w:color="000000"/>
+                <w:right w:val="none" w:sz="0" w:space="0" w:color="000000"/>
+              </w:pBdr>
+              <w:spacing w:after="100" w:before="100" w:line="240"/>
+              <w:ind w:firstLine="0" w:left="100" w:right="100"/>
+            </w:pPr>
+            <w:r>
+              <w:rPr>
+                <w:rFonts w:ascii="Arial" w:hAnsi="Arial" w:eastAsia="Arial" w:cs="Arial"/>
+                <w:i w:val="false"/>
+                <w:b w:val="true"/>
+                <w:u w:val="none"/>
+                <w:sz w:val="22"/>
+                <w:szCs w:val="22"/>
+                <w:color w:val="000000"/>
+              </w:rPr>
+              <w:t xml:space="preserve">Total</w:t>
+            </w:r>
+          </w:p>
+        </w:tc>
       </w:tr>
       <w:tr>
         <w:trPr>
@@ -470,6 +514,50 @@
             </w:r>
           </w:p>
         </w:tc>
+        <w:tc>
+          <w:tcPr>
+            <w:tcBorders>
+              <w:bottom w:val="single" w:sz="4" w:space="0" w:color="666666"/>
+              <w:top w:val="single" w:sz="4" w:space="0" w:color="666666"/>
+              <w:left w:val="none" w:sz="0" w:space="0" w:color="000000"/>
+              <w:right w:val="none" w:sz="0" w:space="0" w:color="000000"/>
+            </w:tcBorders>
+            <w:shd w:val="clear" w:color="auto" w:fill="FFFFFF"/>
+            <w:tcMar>
+              <w:top w:w="0" w:type="dxa"/>
+              <w:bottom w:w="0" w:type="dxa"/>
+              <w:left w:w="0" w:type="dxa"/>
+              <w:right w:w="0" w:type="dxa"/>
+            </w:tcMar>
+            <w:vAlign w:val="center"/>
+          </w:tcPr>
+          <w:p>
+            <w:pPr>
+              <w:jc w:val="left"/>
+              <w:keepNext/>
+              <w:pBdr>
+                <w:bottom w:val="none" w:sz="0" w:space="0" w:color="000000"/>
+                <w:top w:val="none" w:sz="0" w:space="0" w:color="000000"/>
+                <w:left w:val="none" w:sz="0" w:space="0" w:color="000000"/>
+                <w:right w:val="none" w:sz="0" w:space="0" w:color="000000"/>
+              </w:pBdr>
+              <w:spacing w:after="100" w:before="100" w:line="240"/>
+              <w:ind w:firstLine="0" w:left="100" w:right="100"/>
+            </w:pPr>
+            <w:r>
+              <w:rPr>
+                <w:rFonts w:ascii="Arial" w:hAnsi="Arial" w:eastAsia="Arial" w:cs="Arial"/>
+                <w:i w:val="false"/>
+                <w:b w:val="false"/>
+                <w:u w:val="none"/>
+                <w:sz w:val="22"/>
+                <w:szCs w:val="22"/>
+                <w:color w:val="000000"/>
+              </w:rPr>
+              <w:t xml:space="preserve">22.1%</w:t>
+            </w:r>
+          </w:p>
+        </w:tc>
       </w:tr>
       <w:tr>
         <w:trPr>
@@ -697,6 +785,50 @@
             </w:r>
           </w:p>
         </w:tc>
+        <w:tc>
+          <w:tcPr>
+            <w:tcBorders>
+              <w:bottom w:val="single" w:sz="4" w:space="0" w:color="666666"/>
+              <w:top w:val="single" w:sz="4" w:space="0" w:color="666666"/>
+              <w:left w:val="none" w:sz="0" w:space="0" w:color="000000"/>
+              <w:right w:val="none" w:sz="0" w:space="0" w:color="000000"/>
+            </w:tcBorders>
+            <w:shd w:val="clear" w:color="auto" w:fill="FFFFFF"/>
+            <w:tcMar>
+              <w:top w:w="0" w:type="dxa"/>
+              <w:bottom w:w="0" w:type="dxa"/>
+              <w:left w:w="0" w:type="dxa"/>
+              <w:right w:w="0" w:type="dxa"/>
+            </w:tcMar>
+            <w:vAlign w:val="center"/>
+          </w:tcPr>
+          <w:p>
+            <w:pPr>
+              <w:jc w:val="left"/>
+              <w:keepNext/>
+              <w:pBdr>
+                <w:bottom w:val="none" w:sz="0" w:space="0" w:color="000000"/>
+                <w:top w:val="none" w:sz="0" w:space="0" w:color="000000"/>
+                <w:left w:val="none" w:sz="0" w:space="0" w:color="000000"/>
+                <w:right w:val="none" w:sz="0" w:space="0" w:color="000000"/>
+              </w:pBdr>
+              <w:spacing w:after="100" w:before="100" w:line="240"/>
+              <w:ind w:firstLine="0" w:left="100" w:right="100"/>
+            </w:pPr>
+            <w:r>
+              <w:rPr>
+                <w:rFonts w:ascii="Arial" w:hAnsi="Arial" w:eastAsia="Arial" w:cs="Arial"/>
+                <w:i w:val="false"/>
+                <w:b w:val="false"/>
+                <w:u w:val="none"/>
+                <w:sz w:val="22"/>
+                <w:szCs w:val="22"/>
+                <w:color w:val="000000"/>
+              </w:rPr>
+              <w:t xml:space="preserve">17.4%</w:t>
+            </w:r>
+          </w:p>
+        </w:tc>
       </w:tr>
       <w:tr>
         <w:trPr>
@@ -924,6 +1056,50 @@
             </w:r>
           </w:p>
         </w:tc>
+        <w:tc>
+          <w:tcPr>
+            <w:tcBorders>
+              <w:bottom w:val="single" w:sz="4" w:space="0" w:color="666666"/>
+              <w:top w:val="single" w:sz="4" w:space="0" w:color="666666"/>
+              <w:left w:val="none" w:sz="0" w:space="0" w:color="000000"/>
+              <w:right w:val="none" w:sz="0" w:space="0" w:color="000000"/>
+            </w:tcBorders>
+            <w:shd w:val="clear" w:color="auto" w:fill="FFFFFF"/>
+            <w:tcMar>
+              <w:top w:w="0" w:type="dxa"/>
+              <w:bottom w:w="0" w:type="dxa"/>
+              <w:left w:w="0" w:type="dxa"/>
+              <w:right w:w="0" w:type="dxa"/>
+            </w:tcMar>
+            <w:vAlign w:val="center"/>
+          </w:tcPr>
+          <w:p>
+            <w:pPr>
+              <w:jc w:val="left"/>
+              <w:keepNext/>
+              <w:pBdr>
+                <w:bottom w:val="none" w:sz="0" w:space="0" w:color="000000"/>
+                <w:top w:val="none" w:sz="0" w:space="0" w:color="000000"/>
+                <w:left w:val="none" w:sz="0" w:space="0" w:color="000000"/>
+                <w:right w:val="none" w:sz="0" w:space="0" w:color="000000"/>
+              </w:pBdr>
+              <w:spacing w:after="100" w:before="100" w:line="240"/>
+              <w:ind w:firstLine="0" w:left="100" w:right="100"/>
+            </w:pPr>
+            <w:r>
+              <w:rPr>
+                <w:rFonts w:ascii="Arial" w:hAnsi="Arial" w:eastAsia="Arial" w:cs="Arial"/>
+                <w:i w:val="false"/>
+                <w:b w:val="false"/>
+                <w:u w:val="none"/>
+                <w:sz w:val="22"/>
+                <w:szCs w:val="22"/>
+                <w:color w:val="000000"/>
+              </w:rPr>
+              <w:t xml:space="preserve">40.7%</w:t>
+            </w:r>
+          </w:p>
+        </w:tc>
       </w:tr>
       <w:tr>
         <w:trPr>
@@ -1151,6 +1327,50 @@
             </w:r>
           </w:p>
         </w:tc>
+        <w:tc>
+          <w:tcPr>
+            <w:tcBorders>
+              <w:bottom w:val="single" w:sz="4" w:space="0" w:color="666666"/>
+              <w:top w:val="single" w:sz="4" w:space="0" w:color="666666"/>
+              <w:left w:val="none" w:sz="0" w:space="0" w:color="000000"/>
+              <w:right w:val="none" w:sz="0" w:space="0" w:color="000000"/>
+            </w:tcBorders>
+            <w:shd w:val="clear" w:color="auto" w:fill="FFFFFF"/>
+            <w:tcMar>
+              <w:top w:w="0" w:type="dxa"/>
+              <w:bottom w:w="0" w:type="dxa"/>
+              <w:left w:w="0" w:type="dxa"/>
+              <w:right w:w="0" w:type="dxa"/>
+            </w:tcMar>
+            <w:vAlign w:val="center"/>
+          </w:tcPr>
+          <w:p>
+            <w:pPr>
+              <w:jc w:val="left"/>
+              <w:keepNext/>
+              <w:pBdr>
+                <w:bottom w:val="none" w:sz="0" w:space="0" w:color="000000"/>
+                <w:top w:val="none" w:sz="0" w:space="0" w:color="000000"/>
+                <w:left w:val="none" w:sz="0" w:space="0" w:color="000000"/>
+                <w:right w:val="none" w:sz="0" w:space="0" w:color="000000"/>
+              </w:pBdr>
+              <w:spacing w:after="100" w:before="100" w:line="240"/>
+              <w:ind w:firstLine="0" w:left="100" w:right="100"/>
+            </w:pPr>
+            <w:r>
+              <w:rPr>
+                <w:rFonts w:ascii="Arial" w:hAnsi="Arial" w:eastAsia="Arial" w:cs="Arial"/>
+                <w:i w:val="false"/>
+                <w:b w:val="false"/>
+                <w:u w:val="none"/>
+                <w:sz w:val="22"/>
+                <w:szCs w:val="22"/>
+                <w:color w:val="000000"/>
+              </w:rPr>
+              <w:t xml:space="preserve">4.7%</w:t>
+            </w:r>
+          </w:p>
+        </w:tc>
       </w:tr>
       <w:tr>
         <w:trPr>
@@ -1375,6 +1595,50 @@
                 <w:color w:val="000000"/>
               </w:rPr>
               <w:t xml:space="preserve">45.8%</w:t>
+            </w:r>
+          </w:p>
+        </w:tc>
+        <w:tc>
+          <w:tcPr>
+            <w:tcBorders>
+              <w:bottom w:val="single" w:sz="16" w:space="0" w:color="666666"/>
+              <w:top w:val="single" w:sz="4" w:space="0" w:color="666666"/>
+              <w:left w:val="none" w:sz="0" w:space="0" w:color="000000"/>
+              <w:right w:val="none" w:sz="0" w:space="0" w:color="000000"/>
+            </w:tcBorders>
+            <w:shd w:val="clear" w:color="auto" w:fill="FFFFFF"/>
+            <w:tcMar>
+              <w:top w:w="0" w:type="dxa"/>
+              <w:bottom w:w="0" w:type="dxa"/>
+              <w:left w:w="0" w:type="dxa"/>
+              <w:right w:w="0" w:type="dxa"/>
+            </w:tcMar>
+            <w:vAlign w:val="center"/>
+          </w:tcPr>
+          <w:p>
+            <w:pPr>
+              <w:jc w:val="left"/>
+              <w:keepNext/>
+              <w:pBdr>
+                <w:bottom w:val="none" w:sz="0" w:space="0" w:color="000000"/>
+                <w:top w:val="none" w:sz="0" w:space="0" w:color="000000"/>
+                <w:left w:val="none" w:sz="0" w:space="0" w:color="000000"/>
+                <w:right w:val="none" w:sz="0" w:space="0" w:color="000000"/>
+              </w:pBdr>
+              <w:spacing w:after="100" w:before="100" w:line="240"/>
+              <w:ind w:firstLine="0" w:left="100" w:right="100"/>
+            </w:pPr>
+            <w:r>
+              <w:rPr>
+                <w:rFonts w:ascii="Arial" w:hAnsi="Arial" w:eastAsia="Arial" w:cs="Arial"/>
+                <w:i w:val="false"/>
+                <w:b w:val="false"/>
+                <w:u w:val="none"/>
+                <w:sz w:val="22"/>
+                <w:szCs w:val="22"/>
+                <w:color w:val="000000"/>
+              </w:rPr>
+              <w:t xml:space="preserve">15.1%</w:t>
             </w:r>
           </w:p>
         </w:tc>

</xml_diff>